<commit_message>
fixed insertion of text where cursor is
</commit_message>
<xml_diff>
--- a/Test_document.docx
+++ b/Test_document.docx
@@ -248,7 +248,25 @@
           <w:szCs w:val="28"/>
         </w:rPr>
         <w:tab/>
-        <w:t xml:space="preserve">NEMIRI Sobhia </w:t>
+        <w:t xml:space="preserve">NEMIRI </w:t>
+      </w:r>
+      <w:proofErr w:type="spellStart"/>
+      <w:r>
+        <w:rPr>
+          <w:rFonts w:ascii="Times New Roman" w:hAnsi="Times New Roman" w:cs="Times New Roman"/>
+          <w:sz w:val="28"/>
+          <w:szCs w:val="28"/>
+        </w:rPr>
+        <w:t>Sobhia</w:t>
+      </w:r>
+      <w:proofErr w:type="spellEnd"/>
+      <w:r>
+        <w:rPr>
+          <w:rFonts w:ascii="Times New Roman" w:hAnsi="Times New Roman" w:cs="Times New Roman"/>
+          <w:sz w:val="28"/>
+          <w:szCs w:val="28"/>
+        </w:rPr>
+        <w:t xml:space="preserve"> </w:t>
       </w:r>
     </w:p>
     <w:p>
@@ -661,20 +679,6 @@
       </w:pPr>
     </w:p>
     <w:p>
-      <w:pPr>
-        <w:widowControl w:val="0"/>
-        <w:autoSpaceDE w:val="0"/>
-        <w:autoSpaceDN w:val="0"/>
-        <w:adjustRightInd w:val="0"/>
-        <w:spacing w:after="0" w:line="240" w:lineRule="auto"/>
-        <w:rPr>
-          <w:rFonts w:ascii="Times New Roman" w:hAnsi="Times New Roman" w:cs="Times New Roman"/>
-          <w:sz w:val="24"/>
-          <w:szCs w:val="24"/>
-        </w:rPr>
-      </w:pPr>
-    </w:p>
-    <w:p>
       <w:r>
         <w:br/>
       </w:r>
@@ -684,7 +688,11 @@
     </w:p>
     <w:p>
       <w:r>
-        <w:t>L'afflux de cellules inflammatoires est presque nul.</w:t>
+        <w:t>On ne retrouve pas d'infiltrat inflammatoire.</w:t>
+        <w:br/>
+        <w:t>La présence d'éléments inflammatoires est insignifiante.</w:t>
+        <w:br/>
+        <w:t>L'infiltrat leucocytaire est sans importance.</w:t>
         <w:br/>
         <w:br/>
       </w:r>

</xml_diff>